<commit_message>
Correcciones en dicciopnario de datos y diagrama de clases
</commit_message>
<xml_diff>
--- a/Primer avanse de proyecto final DAE.docx
+++ b/Primer avanse de proyecto final DAE.docx
@@ -19,7 +19,7 @@
         <mc:AlternateContent>
           <mc:Choice Requires="wpg">
             <w:drawing>
-              <wp:inline distT="0" distB="0" distL="0" distR="0" wp14:anchorId="47123FBD" wp14:editId="09DB8A57">
+              <wp:inline distT="0" distB="0" distL="0" distR="0" wp14:anchorId="47123FBD" wp14:editId="53B083AB">
                 <wp:extent cx="5445125" cy="701675"/>
                 <wp:effectExtent l="0" t="0" r="3175" b="3175"/>
                 <wp:docPr id="1079626408" name="Group 4592"/>
@@ -1880,7 +1880,7 @@
           <w:rFonts w:ascii="Times New Roman" w:hAnsi="Times New Roman" w:cs="Times New Roman"/>
           <w:sz w:val="20"/>
           <w:szCs w:val="20"/>
-          <w:lang w:val="es-SV"/>
+          <w:lang w:val="en-US"/>
         </w:rPr>
       </w:pPr>
       <w:r>
@@ -1926,7 +1926,25 @@
           <w:szCs w:val="20"/>
           <w:lang w:val="es-SV"/>
         </w:rPr>
-        <w:t>por Cargo o estado laborar, Y también debe de generar reportes como</w:t>
+        <w:t>por Cargo o estado labora</w:t>
+      </w:r>
+      <w:r>
+        <w:rPr>
+          <w:rFonts w:ascii="Times New Roman" w:hAnsi="Times New Roman" w:cs="Times New Roman"/>
+          <w:sz w:val="20"/>
+          <w:szCs w:val="20"/>
+          <w:lang w:val="es-SV"/>
+        </w:rPr>
+        <w:t>l</w:t>
+      </w:r>
+      <w:r>
+        <w:rPr>
+          <w:rFonts w:ascii="Times New Roman" w:hAnsi="Times New Roman" w:cs="Times New Roman"/>
+          <w:sz w:val="20"/>
+          <w:szCs w:val="20"/>
+          <w:lang w:val="es-SV"/>
+        </w:rPr>
+        <w:t>, Y también debe de generar reportes como</w:t>
       </w:r>
       <w:r>
         <w:rPr>
@@ -1954,6 +1972,15 @@
           <w:lang w:val="es-SV"/>
         </w:rPr>
         <w:t>nómina.</w:t>
+      </w:r>
+      <w:r>
+        <w:rPr>
+          <w:rFonts w:ascii="Times New Roman" w:hAnsi="Times New Roman" w:cs="Times New Roman"/>
+          <w:sz w:val="20"/>
+          <w:szCs w:val="20"/>
+          <w:lang w:val="es-SV"/>
+        </w:rPr>
+        <w:tab/>
       </w:r>
     </w:p>
     <w:p>

</xml_diff>